<commit_message>
flipsorter met de mooiere plotter!
</commit_message>
<xml_diff>
--- a/verslaglegging en presentaties/100 solutions monday.docx
+++ b/verslaglegging en presentaties/100 solutions monday.docx
@@ -57,266 +57,658 @@
           <w:szCs w:val="24"/>
         </w:rPr>
       </w:pPr>
+    </w:p>
+    <w:p>
+      <w:pPr>
+        <w:pStyle w:val="NoSpacing"/>
+        <w:rPr>
+          <w:rFonts w:ascii="Lucida Console" w:hAnsi="Lucida Console" w:cs="Times New Roman"/>
+          <w:sz w:val="20"/>
+          <w:szCs w:val="20"/>
+        </w:rPr>
+      </w:pPr>
+    </w:p>
+    <w:p>
+      <w:pPr>
+        <w:pStyle w:val="NoSpacing"/>
+        <w:rPr>
+          <w:rFonts w:ascii="Times New Roman" w:hAnsi="Times New Roman" w:cs="Times New Roman"/>
+          <w:sz w:val="20"/>
+          <w:szCs w:val="20"/>
+        </w:rPr>
+      </w:pPr>
+      <w:r>
+        <w:rPr>
+          <w:rFonts w:ascii="Times New Roman" w:hAnsi="Times New Roman" w:cs="Times New Roman"/>
+          <w:sz w:val="20"/>
+          <w:szCs w:val="20"/>
+        </w:rPr>
+        <w:t>Settings: functionseq1, functionmut2. Stop=1</w:t>
+      </w:r>
+      <w:r>
+        <w:rPr>
+          <w:rFonts w:ascii="Times New Roman" w:hAnsi="Times New Roman" w:cs="Times New Roman"/>
+          <w:sz w:val="20"/>
+          <w:szCs w:val="20"/>
+        </w:rPr>
+        <w:t xml:space="preserve">. </w:t>
+      </w:r>
+      <w:proofErr w:type="spellStart"/>
+      <w:r>
+        <w:rPr>
+          <w:rFonts w:ascii="Times New Roman" w:hAnsi="Times New Roman" w:cs="Times New Roman"/>
+          <w:sz w:val="20"/>
+          <w:szCs w:val="20"/>
+        </w:rPr>
+        <w:t>Mutsum</w:t>
+      </w:r>
+      <w:proofErr w:type="spellEnd"/>
+      <w:r>
+        <w:rPr>
+          <w:rFonts w:ascii="Times New Roman" w:hAnsi="Times New Roman" w:cs="Times New Roman"/>
+          <w:sz w:val="20"/>
+          <w:szCs w:val="20"/>
+        </w:rPr>
+        <w:t xml:space="preserve"> </w:t>
+      </w:r>
+      <w:proofErr w:type="spellStart"/>
+      <w:r>
+        <w:rPr>
+          <w:rFonts w:ascii="Times New Roman" w:hAnsi="Times New Roman" w:cs="Times New Roman"/>
+          <w:sz w:val="20"/>
+          <w:szCs w:val="20"/>
+        </w:rPr>
+        <w:t>cutoff</w:t>
+      </w:r>
+      <w:proofErr w:type="spellEnd"/>
+      <w:r>
+        <w:rPr>
+          <w:rFonts w:ascii="Times New Roman" w:hAnsi="Times New Roman" w:cs="Times New Roman"/>
+          <w:sz w:val="20"/>
+          <w:szCs w:val="20"/>
+        </w:rPr>
+        <w:t>=150. Pruning at 9000.</w:t>
+      </w:r>
+    </w:p>
+    <w:p>
+      <w:pPr>
+        <w:pStyle w:val="NoSpacing"/>
+        <w:rPr>
+          <w:rFonts w:ascii="Lucida Console" w:hAnsi="Lucida Console" w:cs="Times New Roman"/>
+          <w:sz w:val="20"/>
+          <w:szCs w:val="20"/>
+        </w:rPr>
+      </w:pPr>
+      <w:r>
+        <w:rPr>
+          <w:rFonts w:ascii="Lucida Console" w:hAnsi="Lucida Console" w:cs="Times New Roman"/>
+          <w:sz w:val="20"/>
+          <w:szCs w:val="20"/>
+        </w:rPr>
+        <w:t xml:space="preserve">Averaged results: </w:t>
+      </w:r>
+    </w:p>
+    <w:p>
+      <w:pPr>
+        <w:pStyle w:val="NoSpacing"/>
+        <w:rPr>
+          <w:rFonts w:ascii="Lucida Console" w:hAnsi="Lucida Console" w:cs="Times New Roman"/>
+          <w:sz w:val="20"/>
+          <w:szCs w:val="20"/>
+        </w:rPr>
+      </w:pPr>
+      <w:proofErr w:type="gramStart"/>
+      <w:r>
+        <w:rPr>
+          <w:rFonts w:ascii="Lucida Console" w:hAnsi="Lucida Console" w:cs="Times New Roman"/>
+          <w:sz w:val="20"/>
+          <w:szCs w:val="20"/>
+        </w:rPr>
+        <w:t>average</w:t>
+      </w:r>
+      <w:proofErr w:type="gramEnd"/>
+      <w:r>
+        <w:rPr>
+          <w:rFonts w:ascii="Lucida Console" w:hAnsi="Lucida Console" w:cs="Times New Roman"/>
+          <w:sz w:val="20"/>
+          <w:szCs w:val="20"/>
+        </w:rPr>
+        <w:t xml:space="preserve"> </w:t>
+      </w:r>
+      <w:proofErr w:type="spellStart"/>
+      <w:r>
+        <w:rPr>
+          <w:rFonts w:ascii="Lucida Console" w:hAnsi="Lucida Console" w:cs="Times New Roman"/>
+          <w:sz w:val="20"/>
+          <w:szCs w:val="20"/>
+        </w:rPr>
+        <w:t>mutsum</w:t>
+      </w:r>
+      <w:proofErr w:type="spellEnd"/>
+      <w:r>
+        <w:rPr>
+          <w:rFonts w:ascii="Lucida Console" w:hAnsi="Lucida Console" w:cs="Times New Roman"/>
+          <w:sz w:val="20"/>
+          <w:szCs w:val="20"/>
+        </w:rPr>
+        <w:t>:  111.29</w:t>
+      </w:r>
+    </w:p>
+    <w:p>
+      <w:pPr>
+        <w:pStyle w:val="NoSpacing"/>
+        <w:rPr>
+          <w:rFonts w:ascii="Lucida Console" w:hAnsi="Lucida Console" w:cs="Times New Roman"/>
+          <w:sz w:val="20"/>
+          <w:szCs w:val="20"/>
+        </w:rPr>
+      </w:pPr>
+      <w:proofErr w:type="gramStart"/>
+      <w:r>
+        <w:rPr>
+          <w:rFonts w:ascii="Lucida Console" w:hAnsi="Lucida Console" w:cs="Times New Roman"/>
+          <w:sz w:val="20"/>
+          <w:szCs w:val="20"/>
+        </w:rPr>
+        <w:t>average</w:t>
+      </w:r>
+      <w:proofErr w:type="gramEnd"/>
+      <w:r>
+        <w:rPr>
+          <w:rFonts w:ascii="Lucida Console" w:hAnsi="Lucida Console" w:cs="Times New Roman"/>
+          <w:sz w:val="20"/>
+          <w:szCs w:val="20"/>
+        </w:rPr>
+        <w:t xml:space="preserve"> mutsum2: 552.605</w:t>
+      </w:r>
+    </w:p>
+    <w:p>
+      <w:pPr>
+        <w:pStyle w:val="NoSpacing"/>
+        <w:rPr>
+          <w:rFonts w:ascii="Lucida Console" w:hAnsi="Lucida Console" w:cs="Times New Roman"/>
+          <w:sz w:val="20"/>
+          <w:szCs w:val="20"/>
+        </w:rPr>
+      </w:pPr>
+      <w:proofErr w:type="gramStart"/>
+      <w:r>
+        <w:rPr>
+          <w:rFonts w:ascii="Lucida Console" w:hAnsi="Lucida Console" w:cs="Times New Roman"/>
+          <w:sz w:val="20"/>
+          <w:szCs w:val="20"/>
+        </w:rPr>
+        <w:t>average</w:t>
+      </w:r>
+      <w:proofErr w:type="gramEnd"/>
+      <w:r>
+        <w:rPr>
+          <w:rFonts w:ascii="Lucida Console" w:hAnsi="Lucida Console" w:cs="Times New Roman"/>
+          <w:sz w:val="20"/>
+          <w:szCs w:val="20"/>
+        </w:rPr>
+        <w:t xml:space="preserve"> levels:  19.29 deep</w:t>
+      </w:r>
+    </w:p>
+    <w:p>
+      <w:pPr>
+        <w:pStyle w:val="NoSpacing"/>
+        <w:rPr>
+          <w:rFonts w:ascii="Lucida Console" w:hAnsi="Lucida Console" w:cs="Times New Roman"/>
+          <w:sz w:val="20"/>
+          <w:szCs w:val="20"/>
+        </w:rPr>
+      </w:pPr>
+      <w:proofErr w:type="gramStart"/>
+      <w:r>
+        <w:rPr>
+          <w:rFonts w:ascii="Lucida Console" w:hAnsi="Lucida Console" w:cs="Times New Roman"/>
+          <w:sz w:val="20"/>
+          <w:szCs w:val="20"/>
+        </w:rPr>
+        <w:t>average</w:t>
+      </w:r>
+      <w:proofErr w:type="gramEnd"/>
+      <w:r>
+        <w:rPr>
+          <w:rFonts w:ascii="Lucida Console" w:hAnsi="Lucida Console" w:cs="Times New Roman"/>
+          <w:sz w:val="20"/>
+          <w:szCs w:val="20"/>
+        </w:rPr>
+        <w:t xml:space="preserve"> start cost:23.215</w:t>
+      </w:r>
+    </w:p>
+    <w:p>
+      <w:pPr>
+        <w:pStyle w:val="NoSpacing"/>
+        <w:rPr>
+          <w:rFonts w:ascii="Lucida Console" w:hAnsi="Lucida Console" w:cs="Times New Roman"/>
+          <w:sz w:val="20"/>
+          <w:szCs w:val="20"/>
+        </w:rPr>
+      </w:pPr>
+      <w:proofErr w:type="gramStart"/>
+      <w:r>
+        <w:rPr>
+          <w:rFonts w:ascii="Lucida Console" w:hAnsi="Lucida Console" w:cs="Times New Roman"/>
+          <w:sz w:val="20"/>
+          <w:szCs w:val="20"/>
+        </w:rPr>
+        <w:t>average</w:t>
+      </w:r>
+      <w:proofErr w:type="gramEnd"/>
+      <w:r>
+        <w:rPr>
+          <w:rFonts w:ascii="Lucida Console" w:hAnsi="Lucida Console" w:cs="Times New Roman"/>
+          <w:sz w:val="20"/>
+          <w:szCs w:val="20"/>
+        </w:rPr>
+        <w:t xml:space="preserve"> runtime: 1.5991882514953613 sec</w:t>
+      </w:r>
+    </w:p>
+    <w:p>
+      <w:pPr>
+        <w:pStyle w:val="NoSpacing"/>
+        <w:rPr>
+          <w:rFonts w:ascii="Lucida Console" w:hAnsi="Lucida Console" w:cs="Times New Roman"/>
+          <w:sz w:val="20"/>
+          <w:szCs w:val="20"/>
+        </w:rPr>
+      </w:pPr>
+    </w:p>
+    <w:p>
+      <w:pPr>
+        <w:pStyle w:val="NoSpacing"/>
+        <w:rPr>
+          <w:rFonts w:ascii="Times New Roman" w:hAnsi="Times New Roman" w:cs="Times New Roman"/>
+          <w:sz w:val="20"/>
+          <w:szCs w:val="20"/>
+        </w:rPr>
+      </w:pPr>
+    </w:p>
+    <w:p>
+      <w:pPr>
+        <w:pStyle w:val="NoSpacing"/>
+        <w:rPr>
+          <w:rFonts w:ascii="Times New Roman" w:hAnsi="Times New Roman" w:cs="Times New Roman"/>
+          <w:sz w:val="20"/>
+          <w:szCs w:val="20"/>
+        </w:rPr>
+      </w:pPr>
+      <w:r>
+        <w:rPr>
+          <w:rFonts w:ascii="Times New Roman" w:hAnsi="Times New Roman" w:cs="Times New Roman"/>
+          <w:sz w:val="20"/>
+          <w:szCs w:val="20"/>
+        </w:rPr>
+        <w:t>Solutions Monday night:</w:t>
+      </w:r>
+    </w:p>
+    <w:p>
+      <w:pPr>
+        <w:pStyle w:val="NoSpacing"/>
+        <w:rPr>
+          <w:rFonts w:ascii="Times New Roman" w:hAnsi="Times New Roman" w:cs="Times New Roman"/>
+          <w:sz w:val="20"/>
+          <w:szCs w:val="20"/>
+        </w:rPr>
+      </w:pPr>
+      <w:proofErr w:type="spellStart"/>
+      <w:proofErr w:type="gramStart"/>
+      <w:r>
+        <w:rPr>
+          <w:rFonts w:ascii="Times New Roman" w:hAnsi="Times New Roman" w:cs="Times New Roman"/>
+          <w:sz w:val="20"/>
+          <w:szCs w:val="20"/>
+        </w:rPr>
+        <w:t>functionseq</w:t>
+      </w:r>
+      <w:proofErr w:type="spellEnd"/>
+      <w:proofErr w:type="gramEnd"/>
+      <w:r>
+        <w:rPr>
+          <w:rFonts w:ascii="Times New Roman" w:hAnsi="Times New Roman" w:cs="Times New Roman"/>
+          <w:sz w:val="20"/>
+          <w:szCs w:val="20"/>
+        </w:rPr>
+        <w:t xml:space="preserve"> = 1</w:t>
+      </w:r>
+    </w:p>
+    <w:p>
+      <w:pPr>
+        <w:pStyle w:val="NoSpacing"/>
+        <w:rPr>
+          <w:rFonts w:ascii="Times New Roman" w:hAnsi="Times New Roman" w:cs="Times New Roman"/>
+          <w:sz w:val="20"/>
+          <w:szCs w:val="20"/>
+        </w:rPr>
+      </w:pPr>
+      <w:proofErr w:type="spellStart"/>
+      <w:proofErr w:type="gramStart"/>
+      <w:r>
+        <w:rPr>
+          <w:rFonts w:ascii="Times New Roman" w:hAnsi="Times New Roman" w:cs="Times New Roman"/>
+          <w:sz w:val="20"/>
+          <w:szCs w:val="20"/>
+        </w:rPr>
+        <w:t>functionmut</w:t>
+      </w:r>
+      <w:proofErr w:type="spellEnd"/>
+      <w:proofErr w:type="gramEnd"/>
+      <w:r>
+        <w:rPr>
+          <w:rFonts w:ascii="Times New Roman" w:hAnsi="Times New Roman" w:cs="Times New Roman"/>
+          <w:sz w:val="20"/>
+          <w:szCs w:val="20"/>
+        </w:rPr>
+        <w:t xml:space="preserve"> = 3</w:t>
+      </w:r>
+    </w:p>
+    <w:p>
+      <w:pPr>
+        <w:pStyle w:val="NoSpacing"/>
+        <w:rPr>
+          <w:rFonts w:ascii="Lucida Console" w:hAnsi="Lucida Console"/>
+          <w:sz w:val="16"/>
+          <w:szCs w:val="16"/>
+        </w:rPr>
+      </w:pPr>
+      <w:r>
+        <w:rPr>
+          <w:rFonts w:ascii="Times New Roman" w:hAnsi="Times New Roman" w:cs="Times New Roman"/>
+          <w:sz w:val="20"/>
+          <w:szCs w:val="20"/>
+        </w:rPr>
+        <w:t>padding = True</w:t>
+      </w:r>
       <w:bookmarkStart w:id="0" w:name="_GoBack"/>
       <w:bookmarkEnd w:id="0"/>
-    </w:p>
-    <w:p>
-      <w:pPr>
-        <w:pStyle w:val="NoSpacing"/>
-        <w:rPr>
-          <w:rFonts w:ascii="Lucida Console" w:hAnsi="Lucida Console" w:cs="Times New Roman"/>
-          <w:sz w:val="20"/>
-          <w:szCs w:val="20"/>
-        </w:rPr>
-      </w:pPr>
-    </w:p>
-    <w:p>
-      <w:pPr>
-        <w:pStyle w:val="NoSpacing"/>
-        <w:rPr>
-          <w:rFonts w:ascii="Times New Roman" w:hAnsi="Times New Roman" w:cs="Times New Roman"/>
-          <w:sz w:val="20"/>
-          <w:szCs w:val="20"/>
-        </w:rPr>
-      </w:pPr>
-      <w:r>
-        <w:rPr>
-          <w:rFonts w:ascii="Times New Roman" w:hAnsi="Times New Roman" w:cs="Times New Roman"/>
-          <w:sz w:val="20"/>
-          <w:szCs w:val="20"/>
-        </w:rPr>
-        <w:t>Settings: functionseq1, functionmut2. Stop=1</w:t>
-      </w:r>
-      <w:r>
-        <w:rPr>
-          <w:rFonts w:ascii="Times New Roman" w:hAnsi="Times New Roman" w:cs="Times New Roman"/>
-          <w:sz w:val="20"/>
-          <w:szCs w:val="20"/>
-        </w:rPr>
-        <w:t xml:space="preserve">. </w:t>
+      <w:r>
+        <w:rPr>
+          <w:rFonts w:ascii="Times New Roman" w:hAnsi="Times New Roman" w:cs="Times New Roman"/>
+          <w:sz w:val="20"/>
+          <w:szCs w:val="20"/>
+        </w:rPr>
+        <w:br/>
+      </w:r>
+    </w:p>
+    <w:p>
+      <w:pPr>
+        <w:pStyle w:val="NoSpacing"/>
+        <w:rPr>
+          <w:rFonts w:ascii="Lucida Console" w:hAnsi="Lucida Console"/>
+          <w:sz w:val="16"/>
+          <w:szCs w:val="16"/>
+        </w:rPr>
+      </w:pPr>
+    </w:p>
+    <w:p>
+      <w:pPr>
+        <w:pStyle w:val="NoSpacing"/>
+        <w:rPr>
+          <w:rFonts w:ascii="Lucida Console" w:hAnsi="Lucida Console"/>
+          <w:sz w:val="18"/>
+          <w:szCs w:val="18"/>
+        </w:rPr>
+      </w:pPr>
+      <w:r>
+        <w:rPr>
+          <w:rFonts w:ascii="Lucida Console" w:hAnsi="Lucida Console"/>
+          <w:sz w:val="18"/>
+          <w:szCs w:val="18"/>
+        </w:rPr>
+        <w:t xml:space="preserve">Averaged results: </w:t>
+      </w:r>
+    </w:p>
+    <w:p>
+      <w:pPr>
+        <w:pStyle w:val="NoSpacing"/>
+        <w:rPr>
+          <w:rFonts w:ascii="Lucida Console" w:hAnsi="Lucida Console"/>
+          <w:sz w:val="18"/>
+          <w:szCs w:val="18"/>
+        </w:rPr>
+      </w:pPr>
+      <w:proofErr w:type="gramStart"/>
+      <w:r>
+        <w:rPr>
+          <w:rFonts w:ascii="Lucida Console" w:hAnsi="Lucida Console"/>
+          <w:sz w:val="18"/>
+          <w:szCs w:val="18"/>
+        </w:rPr>
+        <w:t>average</w:t>
+      </w:r>
+      <w:proofErr w:type="gramEnd"/>
+      <w:r>
+        <w:rPr>
+          <w:rFonts w:ascii="Lucida Console" w:hAnsi="Lucida Console"/>
+          <w:sz w:val="18"/>
+          <w:szCs w:val="18"/>
+        </w:rPr>
+        <w:t xml:space="preserve"> minimum  </w:t>
       </w:r>
       <w:proofErr w:type="spellStart"/>
       <w:r>
         <w:rPr>
-          <w:rFonts w:ascii="Times New Roman" w:hAnsi="Times New Roman" w:cs="Times New Roman"/>
-          <w:sz w:val="20"/>
-          <w:szCs w:val="20"/>
-        </w:rPr>
-        <w:t>Mutsum</w:t>
+          <w:rFonts w:ascii="Lucida Console" w:hAnsi="Lucida Console"/>
+          <w:sz w:val="18"/>
+          <w:szCs w:val="18"/>
+        </w:rPr>
+        <w:t>mutsum</w:t>
       </w:r>
       <w:proofErr w:type="spellEnd"/>
       <w:r>
         <w:rPr>
-          <w:rFonts w:ascii="Times New Roman" w:hAnsi="Times New Roman" w:cs="Times New Roman"/>
-          <w:sz w:val="20"/>
-          <w:szCs w:val="20"/>
-        </w:rPr>
-        <w:t xml:space="preserve"> </w:t>
+          <w:rFonts w:ascii="Lucida Console" w:hAnsi="Lucida Console"/>
+          <w:sz w:val="18"/>
+          <w:szCs w:val="18"/>
+        </w:rPr>
+        <w:t>:  100.93</w:t>
+      </w:r>
+    </w:p>
+    <w:p>
+      <w:pPr>
+        <w:pStyle w:val="NoSpacing"/>
+        <w:rPr>
+          <w:rFonts w:ascii="Lucida Console" w:hAnsi="Lucida Console"/>
+          <w:sz w:val="18"/>
+          <w:szCs w:val="18"/>
+        </w:rPr>
+      </w:pPr>
+      <w:proofErr w:type="gramStart"/>
+      <w:r>
+        <w:rPr>
+          <w:rFonts w:ascii="Lucida Console" w:hAnsi="Lucida Console"/>
+          <w:sz w:val="18"/>
+          <w:szCs w:val="18"/>
+        </w:rPr>
+        <w:t>average</w:t>
+      </w:r>
+      <w:proofErr w:type="gramEnd"/>
+      <w:r>
+        <w:rPr>
+          <w:rFonts w:ascii="Lucida Console" w:hAnsi="Lucida Console"/>
+          <w:sz w:val="18"/>
+          <w:szCs w:val="18"/>
+        </w:rPr>
+        <w:t xml:space="preserve"> minimum  mutsum2: 452.2</w:t>
+      </w:r>
+    </w:p>
+    <w:p>
+      <w:pPr>
+        <w:pStyle w:val="NoSpacing"/>
+        <w:rPr>
+          <w:rFonts w:ascii="Lucida Console" w:hAnsi="Lucida Console"/>
+          <w:sz w:val="18"/>
+          <w:szCs w:val="18"/>
+        </w:rPr>
+      </w:pPr>
+      <w:proofErr w:type="gramStart"/>
+      <w:r>
+        <w:rPr>
+          <w:rFonts w:ascii="Lucida Console" w:hAnsi="Lucida Console"/>
+          <w:sz w:val="18"/>
+          <w:szCs w:val="18"/>
+        </w:rPr>
+        <w:t>portion</w:t>
+      </w:r>
+      <w:proofErr w:type="gramEnd"/>
+      <w:r>
+        <w:rPr>
+          <w:rFonts w:ascii="Lucida Console" w:hAnsi="Lucida Console"/>
+          <w:sz w:val="18"/>
+          <w:szCs w:val="18"/>
+        </w:rPr>
+        <w:t xml:space="preserve"> of times outcome with min </w:t>
       </w:r>
       <w:proofErr w:type="spellStart"/>
       <w:r>
         <w:rPr>
-          <w:rFonts w:ascii="Times New Roman" w:hAnsi="Times New Roman" w:cs="Times New Roman"/>
-          <w:sz w:val="20"/>
-          <w:szCs w:val="20"/>
-        </w:rPr>
-        <w:t>cutoff</w:t>
+          <w:rFonts w:ascii="Lucida Console" w:hAnsi="Lucida Console"/>
+          <w:sz w:val="18"/>
+          <w:szCs w:val="18"/>
+        </w:rPr>
+        <w:t>mutsum</w:t>
       </w:r>
       <w:proofErr w:type="spellEnd"/>
       <w:r>
         <w:rPr>
-          <w:rFonts w:ascii="Times New Roman" w:hAnsi="Times New Roman" w:cs="Times New Roman"/>
-          <w:sz w:val="20"/>
-          <w:szCs w:val="20"/>
-        </w:rPr>
-        <w:t>=150. Pruning at 9000.</w:t>
-      </w:r>
-    </w:p>
-    <w:p>
-      <w:pPr>
-        <w:pStyle w:val="NoSpacing"/>
-        <w:rPr>
-          <w:rFonts w:ascii="Lucida Console" w:hAnsi="Lucida Console" w:cs="Times New Roman"/>
-          <w:sz w:val="20"/>
-          <w:szCs w:val="20"/>
-        </w:rPr>
-      </w:pPr>
-      <w:r>
-        <w:rPr>
-          <w:rFonts w:ascii="Lucida Console" w:hAnsi="Lucida Console" w:cs="Times New Roman"/>
-          <w:sz w:val="20"/>
-          <w:szCs w:val="20"/>
-        </w:rPr>
-        <w:t xml:space="preserve">Averaged results: </w:t>
-      </w:r>
-    </w:p>
-    <w:p>
-      <w:pPr>
-        <w:pStyle w:val="NoSpacing"/>
-        <w:rPr>
-          <w:rFonts w:ascii="Lucida Console" w:hAnsi="Lucida Console" w:cs="Times New Roman"/>
-          <w:sz w:val="20"/>
-          <w:szCs w:val="20"/>
+          <w:rFonts w:ascii="Lucida Console" w:hAnsi="Lucida Console"/>
+          <w:sz w:val="18"/>
+          <w:szCs w:val="18"/>
+        </w:rPr>
+        <w:t xml:space="preserve"> is same outcome as min mutsum2 0.83</w:t>
+      </w:r>
+    </w:p>
+    <w:p>
+      <w:pPr>
+        <w:pStyle w:val="NoSpacing"/>
+        <w:rPr>
+          <w:rFonts w:ascii="Lucida Console" w:hAnsi="Lucida Console"/>
+          <w:sz w:val="18"/>
+          <w:szCs w:val="18"/>
         </w:rPr>
       </w:pPr>
       <w:proofErr w:type="gramStart"/>
       <w:r>
         <w:rPr>
-          <w:rFonts w:ascii="Lucida Console" w:hAnsi="Lucida Console" w:cs="Times New Roman"/>
-          <w:sz w:val="20"/>
-          <w:szCs w:val="20"/>
+          <w:rFonts w:ascii="Lucida Console" w:hAnsi="Lucida Console"/>
+          <w:sz w:val="18"/>
+          <w:szCs w:val="18"/>
         </w:rPr>
         <w:t>average</w:t>
       </w:r>
       <w:proofErr w:type="gramEnd"/>
       <w:r>
         <w:rPr>
-          <w:rFonts w:ascii="Lucida Console" w:hAnsi="Lucida Console" w:cs="Times New Roman"/>
-          <w:sz w:val="20"/>
-          <w:szCs w:val="20"/>
-        </w:rPr>
-        <w:t xml:space="preserve"> </w:t>
+          <w:rFonts w:ascii="Lucida Console" w:hAnsi="Lucida Console"/>
+          <w:sz w:val="18"/>
+          <w:szCs w:val="18"/>
+        </w:rPr>
+        <w:t xml:space="preserve"> minimum levels:  18.4 deep</w:t>
+      </w:r>
+    </w:p>
+    <w:p>
+      <w:pPr>
+        <w:pStyle w:val="NoSpacing"/>
+        <w:rPr>
+          <w:rFonts w:ascii="Lucida Console" w:hAnsi="Lucida Console"/>
+          <w:sz w:val="18"/>
+          <w:szCs w:val="18"/>
+        </w:rPr>
+      </w:pPr>
+      <w:proofErr w:type="gramStart"/>
+      <w:r>
+        <w:rPr>
+          <w:rFonts w:ascii="Lucida Console" w:hAnsi="Lucida Console"/>
+          <w:sz w:val="18"/>
+          <w:szCs w:val="18"/>
+        </w:rPr>
+        <w:t>minimum</w:t>
+      </w:r>
+      <w:proofErr w:type="gramEnd"/>
+      <w:r>
+        <w:rPr>
+          <w:rFonts w:ascii="Lucida Console" w:hAnsi="Lucida Console"/>
+          <w:sz w:val="18"/>
+          <w:szCs w:val="18"/>
+        </w:rPr>
+        <w:t xml:space="preserve"> level found on average in solution </w:t>
       </w:r>
       <w:proofErr w:type="spellStart"/>
       <w:r>
         <w:rPr>
-          <w:rFonts w:ascii="Lucida Console" w:hAnsi="Lucida Console" w:cs="Times New Roman"/>
-          <w:sz w:val="20"/>
-          <w:szCs w:val="20"/>
-        </w:rPr>
-        <w:t>mutsum</w:t>
+          <w:rFonts w:ascii="Lucida Console" w:hAnsi="Lucida Console"/>
+          <w:sz w:val="18"/>
+          <w:szCs w:val="18"/>
+        </w:rPr>
+        <w:t>nr</w:t>
       </w:r>
       <w:proofErr w:type="spellEnd"/>
       <w:r>
         <w:rPr>
-          <w:rFonts w:ascii="Lucida Console" w:hAnsi="Lucida Console" w:cs="Times New Roman"/>
-          <w:sz w:val="20"/>
-          <w:szCs w:val="20"/>
-        </w:rPr>
-        <w:t>:  111.29</w:t>
-      </w:r>
-    </w:p>
-    <w:p>
-      <w:pPr>
-        <w:pStyle w:val="NoSpacing"/>
-        <w:rPr>
-          <w:rFonts w:ascii="Lucida Console" w:hAnsi="Lucida Console" w:cs="Times New Roman"/>
-          <w:sz w:val="20"/>
-          <w:szCs w:val="20"/>
+          <w:rFonts w:ascii="Lucida Console" w:hAnsi="Lucida Console"/>
+          <w:sz w:val="18"/>
+          <w:szCs w:val="18"/>
+        </w:rPr>
+        <w:t>: 4.05</w:t>
+      </w:r>
+    </w:p>
+    <w:p>
+      <w:pPr>
+        <w:pStyle w:val="NoSpacing"/>
+        <w:rPr>
+          <w:rFonts w:ascii="Lucida Console" w:hAnsi="Lucida Console"/>
+          <w:sz w:val="18"/>
+          <w:szCs w:val="18"/>
         </w:rPr>
       </w:pPr>
       <w:proofErr w:type="gramStart"/>
       <w:r>
         <w:rPr>
-          <w:rFonts w:ascii="Lucida Console" w:hAnsi="Lucida Console" w:cs="Times New Roman"/>
-          <w:sz w:val="20"/>
-          <w:szCs w:val="20"/>
+          <w:rFonts w:ascii="Lucida Console" w:hAnsi="Lucida Console"/>
+          <w:sz w:val="18"/>
+          <w:szCs w:val="18"/>
         </w:rPr>
         <w:t>average</w:t>
       </w:r>
       <w:proofErr w:type="gramEnd"/>
       <w:r>
         <w:rPr>
-          <w:rFonts w:ascii="Lucida Console" w:hAnsi="Lucida Console" w:cs="Times New Roman"/>
-          <w:sz w:val="20"/>
-          <w:szCs w:val="20"/>
-        </w:rPr>
-        <w:t xml:space="preserve"> mutsum2: 552.605</w:t>
-      </w:r>
-    </w:p>
-    <w:p>
-      <w:pPr>
-        <w:pStyle w:val="NoSpacing"/>
-        <w:rPr>
-          <w:rFonts w:ascii="Lucida Console" w:hAnsi="Lucida Console" w:cs="Times New Roman"/>
-          <w:sz w:val="20"/>
-          <w:szCs w:val="20"/>
+          <w:rFonts w:ascii="Lucida Console" w:hAnsi="Lucida Console"/>
+          <w:sz w:val="18"/>
+          <w:szCs w:val="18"/>
+        </w:rPr>
+        <w:t xml:space="preserve"> start cost:22.073500000000003</w:t>
+      </w:r>
+    </w:p>
+    <w:p>
+      <w:pPr>
+        <w:pStyle w:val="NoSpacing"/>
+        <w:rPr>
+          <w:rFonts w:ascii="Lucida Console" w:hAnsi="Lucida Console"/>
+          <w:sz w:val="18"/>
+          <w:szCs w:val="18"/>
         </w:rPr>
       </w:pPr>
       <w:proofErr w:type="gramStart"/>
       <w:r>
         <w:rPr>
-          <w:rFonts w:ascii="Lucida Console" w:hAnsi="Lucida Console" w:cs="Times New Roman"/>
-          <w:sz w:val="20"/>
-          <w:szCs w:val="20"/>
+          <w:rFonts w:ascii="Lucida Console" w:hAnsi="Lucida Console"/>
+          <w:sz w:val="18"/>
+          <w:szCs w:val="18"/>
         </w:rPr>
         <w:t>average</w:t>
       </w:r>
       <w:proofErr w:type="gramEnd"/>
       <w:r>
         <w:rPr>
-          <w:rFonts w:ascii="Lucida Console" w:hAnsi="Lucida Console" w:cs="Times New Roman"/>
-          <w:sz w:val="20"/>
-          <w:szCs w:val="20"/>
-        </w:rPr>
-        <w:t xml:space="preserve"> levels:  19.29 deep</w:t>
-      </w:r>
-    </w:p>
-    <w:p>
-      <w:pPr>
-        <w:pStyle w:val="NoSpacing"/>
-        <w:rPr>
-          <w:rFonts w:ascii="Lucida Console" w:hAnsi="Lucida Console" w:cs="Times New Roman"/>
-          <w:sz w:val="20"/>
-          <w:szCs w:val="20"/>
-        </w:rPr>
-      </w:pPr>
-      <w:proofErr w:type="gramStart"/>
-      <w:r>
-        <w:rPr>
-          <w:rFonts w:ascii="Lucida Console" w:hAnsi="Lucida Console" w:cs="Times New Roman"/>
-          <w:sz w:val="20"/>
-          <w:szCs w:val="20"/>
-        </w:rPr>
-        <w:t>average</w:t>
-      </w:r>
-      <w:proofErr w:type="gramEnd"/>
-      <w:r>
-        <w:rPr>
-          <w:rFonts w:ascii="Lucida Console" w:hAnsi="Lucida Console" w:cs="Times New Roman"/>
-          <w:sz w:val="20"/>
-          <w:szCs w:val="20"/>
-        </w:rPr>
-        <w:t xml:space="preserve"> start cost:23.215</w:t>
-      </w:r>
-    </w:p>
-    <w:p>
-      <w:pPr>
-        <w:pStyle w:val="NoSpacing"/>
-        <w:rPr>
-          <w:rFonts w:ascii="Lucida Console" w:hAnsi="Lucida Console" w:cs="Times New Roman"/>
-          <w:sz w:val="20"/>
-          <w:szCs w:val="20"/>
-        </w:rPr>
-      </w:pPr>
-      <w:proofErr w:type="gramStart"/>
-      <w:r>
-        <w:rPr>
-          <w:rFonts w:ascii="Lucida Console" w:hAnsi="Lucida Console" w:cs="Times New Roman"/>
-          <w:sz w:val="20"/>
-          <w:szCs w:val="20"/>
-        </w:rPr>
-        <w:t>average</w:t>
-      </w:r>
-      <w:proofErr w:type="gramEnd"/>
-      <w:r>
-        <w:rPr>
-          <w:rFonts w:ascii="Lucida Console" w:hAnsi="Lucida Console" w:cs="Times New Roman"/>
-          <w:sz w:val="20"/>
-          <w:szCs w:val="20"/>
-        </w:rPr>
-        <w:t xml:space="preserve"> runtime: 1.5991882514953613 sec</w:t>
-      </w:r>
-    </w:p>
-    <w:p>
-      <w:pPr>
-        <w:pStyle w:val="NoSpacing"/>
-        <w:rPr>
-          <w:rFonts w:ascii="Lucida Console" w:hAnsi="Lucida Console" w:cs="Times New Roman"/>
-          <w:sz w:val="20"/>
-          <w:szCs w:val="20"/>
-        </w:rPr>
-      </w:pPr>
+          <w:rFonts w:ascii="Lucida Console" w:hAnsi="Lucida Console"/>
+          <w:sz w:val="18"/>
+          <w:szCs w:val="18"/>
+        </w:rPr>
+        <w:t xml:space="preserve"> runtime: 298.0342374706268 sec</w:t>
+      </w:r>
     </w:p>
     <w:p>
       <w:pPr>

</xml_diff>